<commit_message>
Implementación de consultas, modularización de pedidos de input la usuario y corrección en la creación aleatoria de fechas
</commit_message>
<xml_diff>
--- a/grupo12_informe.docx
+++ b/grupo12_informe.docx
@@ -387,20 +387,8 @@
           <w:lang w:val="es-ES"/>
         </w:rPr>
         <w:br/>
-        <w:t xml:space="preserve">Verónica </w:t>
-      </w:r>
-      <w:proofErr w:type="spellStart"/>
-      <w:r>
-        <w:rPr>
-          <w:b/>
-          <w:bCs/>
-          <w:sz w:val="28"/>
-          <w:szCs w:val="28"/>
-          <w:lang w:val="es-ES"/>
-        </w:rPr>
-        <w:t>Carbonari</w:t>
-      </w:r>
-      <w:proofErr w:type="spellEnd"/>
+        <w:t>Verónica Carbonari</w:t>
+      </w:r>
     </w:p>
     <w:p>
       <w:pPr>
@@ -2136,6 +2124,9 @@
       <w:r>
         <w:t>Por ubicación</w:t>
       </w:r>
+      <w:r>
+        <w:t xml:space="preserve"> y cantidad de sillas</w:t>
+      </w:r>
     </w:p>
     <w:p>
       <w:pPr>
@@ -2254,7 +2245,19 @@
         </w:numPr>
       </w:pPr>
       <w:r>
-        <w:t>Por rango de importe de servicio</w:t>
+        <w:t>Por importe de servicio</w:t>
+      </w:r>
+    </w:p>
+    <w:p>
+      <w:pPr>
+        <w:pStyle w:val="ListParagraph"/>
+        <w:numPr>
+          <w:ilvl w:val="1"/>
+          <w:numId w:val="13"/>
+        </w:numPr>
+      </w:pPr>
+      <w:r>
+        <w:t>Por monto abonado</w:t>
       </w:r>
     </w:p>
     <w:p>

</xml_diff>